<commit_message>
Modificada la documentación student 3
Se ha puesto como completadas las tareas M3, M4 y M5.
</commit_message>
<xml_diff>
--- a/reports/Student#3/03 - Requirements - Student #3.docx
+++ b/reports/Student#3/03 - Requirements - Student #3.docx
@@ -1156,7 +1156,10 @@
         </w:sdtPr>
         <w:sdtContent>
           <w:r>
-            <w:t xml:space="preserve">    </w:t>
+            <w:t xml:space="preserve"> X</w:t>
+          </w:r>
+          <w:r>
+            <w:t xml:space="preserve">  </w:t>
           </w:r>
         </w:sdtContent>
       </w:sdt>
@@ -1273,7 +1276,13 @@
         </w:sdtPr>
         <w:sdtContent>
           <w:r>
-            <w:t xml:space="preserve">    </w:t>
+            <w:t xml:space="preserve">  </w:t>
+          </w:r>
+          <w:r>
+            <w:t>X</w:t>
+          </w:r>
+          <w:r>
+            <w:t xml:space="preserve">  </w:t>
           </w:r>
         </w:sdtContent>
       </w:sdt>
@@ -1439,7 +1448,13 @@
         </w:sdtPr>
         <w:sdtContent>
           <w:r>
-            <w:t xml:space="preserve">    </w:t>
+            <w:t xml:space="preserve">  </w:t>
+          </w:r>
+          <w:r>
+            <w:t>X</w:t>
+          </w:r>
+          <w:r>
+            <w:t xml:space="preserve">  </w:t>
           </w:r>
         </w:sdtContent>
       </w:sdt>
@@ -7477,6 +7492,7 @@
     <w:rsid w:val="008B1087"/>
     <w:rsid w:val="008D6165"/>
     <w:rsid w:val="008F1A2A"/>
+    <w:rsid w:val="008F7990"/>
     <w:rsid w:val="00953D97"/>
     <w:rsid w:val="009D5AF9"/>
     <w:rsid w:val="00A222AC"/>
@@ -7484,6 +7500,7 @@
     <w:rsid w:val="00BE6430"/>
     <w:rsid w:val="00C42E76"/>
     <w:rsid w:val="00C63AB0"/>
+    <w:rsid w:val="00C7599D"/>
     <w:rsid w:val="00D4788A"/>
     <w:rsid w:val="00D72CB9"/>
     <w:rsid w:val="00DB19FC"/>

</xml_diff>

<commit_message>
Actualizado documento student 3
se ha marcado como hecha la tarea M7.
</commit_message>
<xml_diff>
--- a/reports/Student#3/03 - Requirements - Student #3.docx
+++ b/reports/Student#3/03 - Requirements - Student #3.docx
@@ -1698,7 +1698,13 @@
         </w:sdtPr>
         <w:sdtContent>
           <w:r>
-            <w:t xml:space="preserve">    </w:t>
+            <w:t xml:space="preserve">  </w:t>
+          </w:r>
+          <w:r>
+            <w:t>X</w:t>
+          </w:r>
+          <w:r>
+            <w:t xml:space="preserve">  </w:t>
           </w:r>
         </w:sdtContent>
       </w:sdt>
@@ -7472,6 +7478,7 @@
     <w:rsidRoot w:val="004D7778"/>
     <w:rsid w:val="0001386A"/>
     <w:rsid w:val="00061CE8"/>
+    <w:rsid w:val="000F6886"/>
     <w:rsid w:val="001221F0"/>
     <w:rsid w:val="001942D6"/>
     <w:rsid w:val="001B7228"/>
@@ -7485,6 +7492,7 @@
     <w:rsid w:val="004D7778"/>
     <w:rsid w:val="00532E78"/>
     <w:rsid w:val="005351FA"/>
+    <w:rsid w:val="005B0582"/>
     <w:rsid w:val="005F0BD3"/>
     <w:rsid w:val="00635F6F"/>
     <w:rsid w:val="00724DE0"/>

</xml_diff>

<commit_message>
Actualizada la documentación del student 3
Se ha modificado los roles del student 3
</commit_message>
<xml_diff>
--- a/reports/Student#3/03 - Requirements - Student #3.docx
+++ b/reports/Student#3/03 - Requirements - Student #3.docx
@@ -503,6 +503,12 @@
                   <w:rPr>
                     <w:rFonts w:asciiTheme="majorHAnsi" w:hAnsiTheme="majorHAnsi" w:cstheme="majorHAnsi"/>
                   </w:rPr>
+                  <w:t>, tester, analyst</w:t>
+                </w:r>
+                <w:r>
+                  <w:rPr>
+                    <w:rFonts w:asciiTheme="majorHAnsi" w:hAnsiTheme="majorHAnsi" w:cstheme="majorHAnsi"/>
+                  </w:rPr>
                   <w:t xml:space="preserve">  </w:t>
                 </w:r>
               </w:sdtContent>
@@ -580,7 +586,31 @@
                   <w:rPr>
                     <w:rFonts w:asciiTheme="majorHAnsi" w:hAnsiTheme="majorHAnsi" w:cstheme="majorHAnsi"/>
                   </w:rPr>
-                  <w:t>02/19/2025</w:t>
+                  <w:t>0</w:t>
+                </w:r>
+                <w:r>
+                  <w:rPr>
+                    <w:rFonts w:asciiTheme="majorHAnsi" w:hAnsiTheme="majorHAnsi" w:cstheme="majorHAnsi"/>
+                  </w:rPr>
+                  <w:t>3</w:t>
+                </w:r>
+                <w:r>
+                  <w:rPr>
+                    <w:rFonts w:asciiTheme="majorHAnsi" w:hAnsiTheme="majorHAnsi" w:cstheme="majorHAnsi"/>
+                  </w:rPr>
+                  <w:t>/1</w:t>
+                </w:r>
+                <w:r>
+                  <w:rPr>
+                    <w:rFonts w:asciiTheme="majorHAnsi" w:hAnsiTheme="majorHAnsi" w:cstheme="majorHAnsi"/>
+                  </w:rPr>
+                  <w:t>2</w:t>
+                </w:r>
+                <w:r>
+                  <w:rPr>
+                    <w:rFonts w:asciiTheme="majorHAnsi" w:hAnsiTheme="majorHAnsi" w:cstheme="majorHAnsi"/>
+                  </w:rPr>
+                  <w:t>/2025</w:t>
                 </w:r>
               </w:sdtContent>
             </w:sdt>
@@ -7492,7 +7522,6 @@
     <w:rsid w:val="004D7778"/>
     <w:rsid w:val="00532E78"/>
     <w:rsid w:val="005351FA"/>
-    <w:rsid w:val="005B0582"/>
     <w:rsid w:val="005F0BD3"/>
     <w:rsid w:val="00635F6F"/>
     <w:rsid w:val="00724DE0"/>
@@ -7512,6 +7541,7 @@
     <w:rsid w:val="00D4788A"/>
     <w:rsid w:val="00D72CB9"/>
     <w:rsid w:val="00DB19FC"/>
+    <w:rsid w:val="00E22C76"/>
     <w:rsid w:val="00E25325"/>
     <w:rsid w:val="00E263A3"/>
     <w:rsid w:val="00E56863"/>

</xml_diff>

<commit_message>
Testing report y requisitos student 3
</commit_message>
<xml_diff>
--- a/reports/Student#3/03 - Requirements - Student #3.docx
+++ b/reports/Student#3/03 - Requirements - Student #3.docx
@@ -1,6 +1,6 @@
 
 <file path=word/document.xml><?xml version="1.0" encoding="utf-8"?>
-<w:document xmlns:wpc="http://schemas.microsoft.com/office/word/2010/wordprocessingCanvas" xmlns:cx="http://schemas.microsoft.com/office/drawing/2014/chartex" xmlns:mc="http://schemas.openxmlformats.org/markup-compatibility/2006" xmlns:o="urn:schemas-microsoft-com:office:office" xmlns:r="http://schemas.openxmlformats.org/officeDocument/2006/relationships" xmlns:m="http://schemas.openxmlformats.org/officeDocument/2006/math" xmlns:v="urn:schemas-microsoft-com:vml" xmlns:wp14="http://schemas.microsoft.com/office/word/2010/wordprocessingDrawing" xmlns:wp="http://schemas.openxmlformats.org/drawingml/2006/wordprocessingDrawing" xmlns:w10="urn:schemas-microsoft-com:office:word" xmlns:w="http://schemas.openxmlformats.org/wordprocessingml/2006/main" xmlns:w14="http://schemas.microsoft.com/office/word/2010/wordml" xmlns:w15="http://schemas.microsoft.com/office/word/2012/wordml" xmlns:w16se="http://schemas.microsoft.com/office/word/2015/wordml/symex" xmlns:wpg="http://schemas.microsoft.com/office/word/2010/wordprocessingGroup" xmlns:wpi="http://schemas.microsoft.com/office/word/2010/wordprocessingInk" xmlns:wne="http://schemas.microsoft.com/office/word/2006/wordml" xmlns:wps="http://schemas.microsoft.com/office/word/2010/wordprocessingShape" mc:Ignorable="w14 w15 w16se wp14">
+<w:document xmlns:wpc="http://schemas.microsoft.com/office/word/2010/wordprocessingCanvas" xmlns:cx="http://schemas.microsoft.com/office/drawing/2014/chartex" xmlns:cx1="http://schemas.microsoft.com/office/drawing/2015/9/8/chartex" xmlns:cx2="http://schemas.microsoft.com/office/drawing/2015/10/21/chartex" xmlns:cx3="http://schemas.microsoft.com/office/drawing/2016/5/9/chartex" xmlns:cx4="http://schemas.microsoft.com/office/drawing/2016/5/10/chartex" xmlns:cx5="http://schemas.microsoft.com/office/drawing/2016/5/11/chartex" xmlns:cx6="http://schemas.microsoft.com/office/drawing/2016/5/12/chartex" xmlns:cx7="http://schemas.microsoft.com/office/drawing/2016/5/13/chartex" xmlns:cx8="http://schemas.microsoft.com/office/drawing/2016/5/14/chartex" xmlns:mc="http://schemas.openxmlformats.org/markup-compatibility/2006" xmlns:aink="http://schemas.microsoft.com/office/drawing/2016/ink" xmlns:am3d="http://schemas.microsoft.com/office/drawing/2017/model3d" xmlns:o="urn:schemas-microsoft-com:office:office" xmlns:oel="http://schemas.microsoft.com/office/2019/extlst" xmlns:r="http://schemas.openxmlformats.org/officeDocument/2006/relationships" xmlns:m="http://schemas.openxmlformats.org/officeDocument/2006/math" xmlns:v="urn:schemas-microsoft-com:vml" xmlns:wp14="http://schemas.microsoft.com/office/word/2010/wordprocessingDrawing" xmlns:wp="http://schemas.openxmlformats.org/drawingml/2006/wordprocessingDrawing" xmlns:w10="urn:schemas-microsoft-com:office:word" xmlns:w="http://schemas.openxmlformats.org/wordprocessingml/2006/main" xmlns:w14="http://schemas.microsoft.com/office/word/2010/wordml" xmlns:w15="http://schemas.microsoft.com/office/word/2012/wordml" xmlns:w16cex="http://schemas.microsoft.com/office/word/2018/wordml/cex" xmlns:w16cid="http://schemas.microsoft.com/office/word/2016/wordml/cid" xmlns:w16="http://schemas.microsoft.com/office/word/2018/wordml" xmlns:w16du="http://schemas.microsoft.com/office/word/2023/wordml/word16du" xmlns:w16sdtdh="http://schemas.microsoft.com/office/word/2020/wordml/sdtdatahash" xmlns:w16sdtfl="http://schemas.microsoft.com/office/word/2024/wordml/sdtformatlock" xmlns:w16se="http://schemas.microsoft.com/office/word/2015/wordml/symex" xmlns:wpg="http://schemas.microsoft.com/office/word/2010/wordprocessingGroup" xmlns:wpi="http://schemas.microsoft.com/office/word/2010/wordprocessingInk" xmlns:wne="http://schemas.microsoft.com/office/word/2006/wordml" xmlns:wps="http://schemas.microsoft.com/office/word/2010/wordprocessingShape" mc:Ignorable="w14 w15 w16se w16cid w16 w16cex w16sdtdh w16sdtfl w16du wp14">
   <w:body>
     <w:p>
       <w:pPr>
@@ -125,7 +125,6 @@
                 <w15:appearance w15:val="hidden"/>
                 <w:text/>
               </w:sdtPr>
-              <w:sdtEndPr/>
               <w:sdtContent>
                 <w:r>
                   <w:rPr>
@@ -208,7 +207,6 @@
                 <w15:appearance w15:val="hidden"/>
                 <w:text/>
               </w:sdtPr>
-              <w:sdtEndPr/>
               <w:sdtContent>
                 <w:r>
                   <w:rPr>
@@ -282,7 +280,6 @@
                 <w15:appearance w15:val="hidden"/>
                 <w:text/>
               </w:sdtPr>
-              <w:sdtEndPr/>
               <w:sdtContent>
                 <w:r>
                   <w:rPr>
@@ -337,7 +334,6 @@
                 <w15:appearance w15:val="hidden"/>
                 <w:text/>
               </w:sdtPr>
-              <w:sdtEndPr/>
               <w:sdtContent>
                 <w:r>
                   <w:rPr>
@@ -414,7 +410,6 @@
                 <w15:appearance w15:val="hidden"/>
                 <w:text/>
               </w:sdtPr>
-              <w:sdtEndPr/>
               <w:sdtContent>
                 <w:r>
                   <w:rPr>
@@ -422,28 +417,12 @@
                   </w:rPr>
                   <w:t xml:space="preserve"> </w:t>
                 </w:r>
-                <w:proofErr w:type="spellStart"/>
                 <w:r>
                   <w:rPr>
                     <w:rFonts w:asciiTheme="majorHAnsi" w:hAnsiTheme="majorHAnsi" w:cstheme="majorHAnsi"/>
                   </w:rPr>
-                  <w:t>Basallote</w:t>
+                  <w:t>Basallote Braza</w:t>
                 </w:r>
-                <w:proofErr w:type="spellEnd"/>
-                <w:r>
-                  <w:rPr>
-                    <w:rFonts w:asciiTheme="majorHAnsi" w:hAnsiTheme="majorHAnsi" w:cstheme="majorHAnsi"/>
-                  </w:rPr>
-                  <w:t xml:space="preserve"> </w:t>
-                </w:r>
-                <w:proofErr w:type="spellStart"/>
-                <w:r>
-                  <w:rPr>
-                    <w:rFonts w:asciiTheme="majorHAnsi" w:hAnsiTheme="majorHAnsi" w:cstheme="majorHAnsi"/>
-                  </w:rPr>
-                  <w:t>Braza</w:t>
-                </w:r>
-                <w:proofErr w:type="spellEnd"/>
                 <w:r>
                   <w:rPr>
                     <w:rFonts w:asciiTheme="majorHAnsi" w:hAnsiTheme="majorHAnsi" w:cstheme="majorHAnsi"/>
@@ -507,7 +486,6 @@
                 <w15:appearance w15:val="hidden"/>
                 <w:text/>
               </w:sdtPr>
-              <w:sdtEndPr/>
               <w:sdtContent>
                 <w:r>
                   <w:rPr>
@@ -520,12 +498,6 @@
                     <w:rFonts w:asciiTheme="majorHAnsi" w:hAnsiTheme="majorHAnsi" w:cstheme="majorHAnsi"/>
                   </w:rPr>
                   <w:t>developer</w:t>
-                </w:r>
-                <w:r>
-                  <w:rPr>
-                    <w:rFonts w:asciiTheme="majorHAnsi" w:hAnsiTheme="majorHAnsi" w:cstheme="majorHAnsi"/>
-                  </w:rPr>
-                  <w:t>, tester, analyst</w:t>
                 </w:r>
                 <w:r>
                   <w:rPr>
@@ -608,7 +580,25 @@
                   <w:rPr>
                     <w:rFonts w:asciiTheme="majorHAnsi" w:hAnsiTheme="majorHAnsi" w:cstheme="majorHAnsi"/>
                   </w:rPr>
-                  <w:t>04/03</w:t>
+                  <w:t>0</w:t>
+                </w:r>
+                <w:r>
+                  <w:rPr>
+                    <w:rFonts w:asciiTheme="majorHAnsi" w:hAnsiTheme="majorHAnsi" w:cstheme="majorHAnsi"/>
+                  </w:rPr>
+                  <w:t>5</w:t>
+                </w:r>
+                <w:r>
+                  <w:rPr>
+                    <w:rFonts w:asciiTheme="majorHAnsi" w:hAnsiTheme="majorHAnsi" w:cstheme="majorHAnsi"/>
+                  </w:rPr>
+                  <w:t>/</w:t>
+                </w:r>
+                <w:r>
+                  <w:rPr>
+                    <w:rFonts w:asciiTheme="majorHAnsi" w:hAnsiTheme="majorHAnsi" w:cstheme="majorHAnsi"/>
+                  </w:rPr>
+                  <w:t>26</w:t>
                 </w:r>
                 <w:r>
                   <w:rPr>
@@ -805,7 +795,6 @@
           <w15:appearance w15:val="hidden"/>
           <w:text/>
         </w:sdtPr>
-        <w:sdtEndPr/>
         <w:sdtContent>
           <w:r>
             <w:t xml:space="preserve"> </w:t>
@@ -892,7 +881,6 @@
           <w15:appearance w15:val="hidden"/>
           <w:text/>
         </w:sdtPr>
-        <w:sdtEndPr/>
         <w:sdtContent>
           <w:r>
             <w:t xml:space="preserve"> </w:t>
@@ -1190,13 +1178,15 @@
           <w15:appearance w15:val="hidden"/>
           <w:text/>
         </w:sdtPr>
-        <w:sdtEndPr/>
         <w:sdtContent>
           <w:r>
-            <w:t xml:space="preserve"> X</w:t>
-          </w:r>
-          <w:r>
-            <w:t xml:space="preserve">  </w:t>
+            <w:t xml:space="preserve"> </w:t>
+          </w:r>
+          <w:r>
+            <w:t>X</w:t>
+          </w:r>
+          <w:r>
+            <w:t xml:space="preserve"> </w:t>
           </w:r>
         </w:sdtContent>
       </w:sdt>
@@ -1311,7 +1301,6 @@
           <w15:appearance w15:val="hidden"/>
           <w:text/>
         </w:sdtPr>
-        <w:sdtEndPr/>
         <w:sdtContent>
           <w:r>
             <w:t xml:space="preserve">  </w:t>
@@ -1484,16 +1473,15 @@
           </w:placeholder>
           <w:text/>
         </w:sdtPr>
-        <w:sdtEndPr/>
         <w:sdtContent>
           <w:r>
-            <w:t xml:space="preserve">  </w:t>
+            <w:t xml:space="preserve"> </w:t>
           </w:r>
           <w:r>
             <w:t>X</w:t>
           </w:r>
           <w:r>
-            <w:t xml:space="preserve">  </w:t>
+            <w:t xml:space="preserve"> </w:t>
           </w:r>
         </w:sdtContent>
       </w:sdt>
@@ -1690,16 +1678,12 @@
           <w15:appearance w15:val="hidden"/>
           <w:text/>
         </w:sdtPr>
-        <w:sdtEndPr/>
         <w:sdtContent>
           <w:r>
-            <w:t xml:space="preserve">  </w:t>
-          </w:r>
-          <w:r>
-            <w:t>X</w:t>
-          </w:r>
-          <w:r>
-            <w:t xml:space="preserve">  </w:t>
+            <w:t xml:space="preserve"> X</w:t>
+          </w:r>
+          <w:r>
+            <w:t xml:space="preserve"> </w:t>
           </w:r>
         </w:sdtContent>
       </w:sdt>
@@ -1742,16 +1726,15 @@
           <w15:appearance w15:val="hidden"/>
           <w:text/>
         </w:sdtPr>
-        <w:sdtEndPr/>
         <w:sdtContent>
           <w:r>
-            <w:t xml:space="preserve">  </w:t>
+            <w:t xml:space="preserve"> </w:t>
           </w:r>
           <w:r>
             <w:t>X</w:t>
           </w:r>
           <w:r>
-            <w:t xml:space="preserve">  </w:t>
+            <w:t xml:space="preserve"> </w:t>
           </w:r>
         </w:sdtContent>
       </w:sdt>
@@ -2007,10 +1990,15 @@
           <w15:appearance w15:val="hidden"/>
           <w:text/>
         </w:sdtPr>
-        <w:sdtEndPr/>
         <w:sdtContent>
           <w:r>
-            <w:t xml:space="preserve">    </w:t>
+            <w:t xml:space="preserve">  </w:t>
+          </w:r>
+          <w:r>
+            <w:t>X</w:t>
+          </w:r>
+          <w:r>
+            <w:t xml:space="preserve">  </w:t>
           </w:r>
         </w:sdtContent>
       </w:sdt>
@@ -2137,10 +2125,12 @@
           <w15:appearance w15:val="hidden"/>
           <w:text/>
         </w:sdtPr>
-        <w:sdtEndPr/>
         <w:sdtContent>
           <w:r>
-            <w:t xml:space="preserve">    </w:t>
+            <w:t xml:space="preserve"> X </w:t>
+          </w:r>
+          <w:r>
+            <w:t xml:space="preserve"> </w:t>
           </w:r>
         </w:sdtContent>
       </w:sdt>
@@ -2219,7 +2209,6 @@
           <w15:appearance w15:val="hidden"/>
           <w:text/>
         </w:sdtPr>
-        <w:sdtEndPr/>
         <w:sdtContent>
           <w:r>
             <w:t xml:space="preserve">  </w:t>
@@ -2295,10 +2284,15 @@
           <w15:appearance w15:val="hidden"/>
           <w:text/>
         </w:sdtPr>
-        <w:sdtEndPr/>
         <w:sdtContent>
           <w:r>
-            <w:t xml:space="preserve">    </w:t>
+            <w:t xml:space="preserve">  </w:t>
+          </w:r>
+          <w:r>
+            <w:t>X</w:t>
+          </w:r>
+          <w:r>
+            <w:t xml:space="preserve">  </w:t>
           </w:r>
         </w:sdtContent>
       </w:sdt>
@@ -2381,10 +2375,15 @@
           </w:placeholder>
           <w:text/>
         </w:sdtPr>
-        <w:sdtEndPr/>
         <w:sdtContent>
           <w:r>
-            <w:t xml:space="preserve">    </w:t>
+            <w:t xml:space="preserve">  </w:t>
+          </w:r>
+          <w:r>
+            <w:t>X</w:t>
+          </w:r>
+          <w:r>
+            <w:t xml:space="preserve">  </w:t>
           </w:r>
         </w:sdtContent>
       </w:sdt>
@@ -2436,10 +2435,15 @@
           <w15:appearance w15:val="hidden"/>
           <w:text/>
         </w:sdtPr>
-        <w:sdtEndPr/>
         <w:sdtContent>
           <w:r>
-            <w:t xml:space="preserve">    </w:t>
+            <w:t xml:space="preserve">  </w:t>
+          </w:r>
+          <w:r>
+            <w:t>X</w:t>
+          </w:r>
+          <w:r>
+            <w:t xml:space="preserve">  </w:t>
           </w:r>
         </w:sdtContent>
       </w:sdt>
@@ -2473,10 +2477,15 @@
           </w:placeholder>
           <w:text/>
         </w:sdtPr>
-        <w:sdtEndPr/>
         <w:sdtContent>
           <w:r>
-            <w:t xml:space="preserve">    </w:t>
+            <w:t xml:space="preserve">  </w:t>
+          </w:r>
+          <w:r>
+            <w:t>X</w:t>
+          </w:r>
+          <w:r>
+            <w:t xml:space="preserve">  </w:t>
           </w:r>
         </w:sdtContent>
       </w:sdt>
@@ -2845,13 +2854,24 @@
           <w15:appearance w15:val="hidden"/>
           <w:text/>
         </w:sdtPr>
-        <w:sdtEndPr/>
         <w:sdtContent>
           <w:r>
             <w:rPr>
               <w:lang w:val="en-US"/>
             </w:rPr>
-            <w:t xml:space="preserve">    </w:t>
+            <w:t xml:space="preserve">  </w:t>
+          </w:r>
+          <w:r>
+            <w:rPr>
+              <w:lang w:val="en-US"/>
+            </w:rPr>
+            <w:t>X</w:t>
+          </w:r>
+          <w:r>
+            <w:rPr>
+              <w:lang w:val="en-US"/>
+            </w:rPr>
+            <w:t xml:space="preserve">  </w:t>
           </w:r>
         </w:sdtContent>
       </w:sdt>
@@ -2945,10 +2965,15 @@
           <w15:appearance w15:val="hidden"/>
           <w:text/>
         </w:sdtPr>
-        <w:sdtEndPr/>
         <w:sdtContent>
           <w:r>
-            <w:t xml:space="preserve">    </w:t>
+            <w:t xml:space="preserve">  </w:t>
+          </w:r>
+          <w:r>
+            <w:t>X</w:t>
+          </w:r>
+          <w:r>
+            <w:t xml:space="preserve">  </w:t>
           </w:r>
         </w:sdtContent>
       </w:sdt>
@@ -3056,10 +3081,15 @@
           <w15:appearance w15:val="hidden"/>
           <w:text/>
         </w:sdtPr>
-        <w:sdtEndPr/>
         <w:sdtContent>
           <w:r>
-            <w:t xml:space="preserve">    </w:t>
+            <w:t xml:space="preserve">  </w:t>
+          </w:r>
+          <w:r>
+            <w:t>X</w:t>
+          </w:r>
+          <w:r>
+            <w:t xml:space="preserve">  </w:t>
           </w:r>
         </w:sdtContent>
       </w:sdt>
@@ -3122,10 +3152,15 @@
           <w15:appearance w15:val="hidden"/>
           <w:text/>
         </w:sdtPr>
-        <w:sdtEndPr/>
         <w:sdtContent>
           <w:r>
-            <w:t xml:space="preserve">    </w:t>
+            <w:t xml:space="preserve">  </w:t>
+          </w:r>
+          <w:r>
+            <w:t>X</w:t>
+          </w:r>
+          <w:r>
+            <w:t xml:space="preserve">  </w:t>
           </w:r>
         </w:sdtContent>
       </w:sdt>
@@ -3205,10 +3240,15 @@
           <w15:appearance w15:val="hidden"/>
           <w:text/>
         </w:sdtPr>
-        <w:sdtEndPr/>
         <w:sdtContent>
           <w:r>
-            <w:t xml:space="preserve">    </w:t>
+            <w:t xml:space="preserve"> </w:t>
+          </w:r>
+          <w:r>
+            <w:t xml:space="preserve"> X</w:t>
+          </w:r>
+          <w:r>
+            <w:t xml:space="preserve">  </w:t>
           </w:r>
         </w:sdtContent>
       </w:sdt>
@@ -3274,10 +3314,15 @@
           <w15:appearance w15:val="hidden"/>
           <w:text/>
         </w:sdtPr>
-        <w:sdtEndPr/>
         <w:sdtContent>
           <w:r>
-            <w:t xml:space="preserve">    </w:t>
+            <w:t xml:space="preserve">  </w:t>
+          </w:r>
+          <w:r>
+            <w:t>X</w:t>
+          </w:r>
+          <w:r>
+            <w:t xml:space="preserve">  </w:t>
           </w:r>
         </w:sdtContent>
       </w:sdt>
@@ -3358,7 +3403,6 @@
           </w:placeholder>
           <w:text/>
         </w:sdtPr>
-        <w:sdtEndPr/>
         <w:sdtContent>
           <w:r>
             <w:t xml:space="preserve">    </w:t>
@@ -3476,7 +3520,6 @@
           <w15:appearance w15:val="hidden"/>
           <w:text/>
         </w:sdtPr>
-        <w:sdtEndPr/>
         <w:sdtContent>
           <w:r>
             <w:t xml:space="preserve">    </w:t>
@@ -3522,7 +3565,6 @@
           <w15:appearance w15:val="hidden"/>
           <w:text/>
         </w:sdtPr>
-        <w:sdtEndPr/>
         <w:sdtContent>
           <w:r>
             <w:t xml:space="preserve">    </w:t>
@@ -3663,7 +3705,6 @@
           <w15:appearance w15:val="hidden"/>
           <w:text/>
         </w:sdtPr>
-        <w:sdtEndPr/>
         <w:sdtContent>
           <w:r>
             <w:t xml:space="preserve">    </w:t>
@@ -3698,7 +3739,6 @@
           <w15:appearance w15:val="hidden"/>
           <w:text/>
         </w:sdtPr>
-        <w:sdtEndPr/>
         <w:sdtContent>
           <w:r>
             <w:t xml:space="preserve">   </w:t>
@@ -3832,7 +3872,6 @@
           <w15:appearance w15:val="hidden"/>
           <w:text/>
         </w:sdtPr>
-        <w:sdtEndPr/>
         <w:sdtContent>
           <w:r>
             <w:rPr>
@@ -3932,7 +3971,6 @@
           <w15:appearance w15:val="hidden"/>
           <w:text/>
         </w:sdtPr>
-        <w:sdtEndPr/>
         <w:sdtContent>
           <w:r>
             <w:t xml:space="preserve">    </w:t>
@@ -3973,7 +4011,6 @@
           <w15:appearance w15:val="hidden"/>
           <w:text/>
         </w:sdtPr>
-        <w:sdtEndPr/>
         <w:sdtContent>
           <w:r>
             <w:rPr>
@@ -4109,7 +4146,6 @@
           </w:placeholder>
           <w:text/>
         </w:sdtPr>
-        <w:sdtEndPr/>
         <w:sdtContent>
           <w:r>
             <w:t xml:space="preserve">    </w:t>
@@ -4183,7 +4219,6 @@
           </w:placeholder>
           <w:text/>
         </w:sdtPr>
-        <w:sdtEndPr/>
         <w:sdtContent>
           <w:r>
             <w:t xml:space="preserve">    </w:t>
@@ -4261,7 +4296,6 @@
           <w15:appearance w15:val="hidden"/>
           <w:text/>
         </w:sdtPr>
-        <w:sdtEndPr/>
         <w:sdtContent>
           <w:r>
             <w:t xml:space="preserve">    </w:t>
@@ -4304,7 +4338,6 @@
           </w:placeholder>
           <w:text/>
         </w:sdtPr>
-        <w:sdtEndPr/>
         <w:sdtContent>
           <w:r>
             <w:rPr>
@@ -4444,7 +4477,6 @@
           <w15:appearance w15:val="hidden"/>
           <w:text/>
         </w:sdtPr>
-        <w:sdtEndPr/>
         <w:sdtContent>
           <w:r>
             <w:t xml:space="preserve">    </w:t>
@@ -4489,7 +4521,6 @@
           </w:placeholder>
           <w:text/>
         </w:sdtPr>
-        <w:sdtEndPr/>
         <w:sdtContent>
           <w:r>
             <w:t xml:space="preserve">    </w:t>
@@ -4526,7 +4557,6 @@
           </w:placeholder>
           <w:text/>
         </w:sdtPr>
-        <w:sdtEndPr/>
         <w:sdtContent>
           <w:r>
             <w:t xml:space="preserve">    </w:t>
@@ -4556,7 +4586,7 @@
 </file>
 
 <file path=word/numbering.xml><?xml version="1.0" encoding="utf-8"?>
-<w:numbering xmlns:wpc="http://schemas.microsoft.com/office/word/2010/wordprocessingCanvas" xmlns:cx="http://schemas.microsoft.com/office/drawing/2014/chartex" xmlns:mc="http://schemas.openxmlformats.org/markup-compatibility/2006" xmlns:o="urn:schemas-microsoft-com:office:office" xmlns:r="http://schemas.openxmlformats.org/officeDocument/2006/relationships" xmlns:m="http://schemas.openxmlformats.org/officeDocument/2006/math" xmlns:v="urn:schemas-microsoft-com:vml" xmlns:wp14="http://schemas.microsoft.com/office/word/2010/wordprocessingDrawing" xmlns:wp="http://schemas.openxmlformats.org/drawingml/2006/wordprocessingDrawing" xmlns:w10="urn:schemas-microsoft-com:office:word" xmlns:w="http://schemas.openxmlformats.org/wordprocessingml/2006/main" xmlns:w14="http://schemas.microsoft.com/office/word/2010/wordml" xmlns:w15="http://schemas.microsoft.com/office/word/2012/wordml" xmlns:w16se="http://schemas.microsoft.com/office/word/2015/wordml/symex" xmlns:wpg="http://schemas.microsoft.com/office/word/2010/wordprocessingGroup" xmlns:wpi="http://schemas.microsoft.com/office/word/2010/wordprocessingInk" xmlns:wne="http://schemas.microsoft.com/office/word/2006/wordml" xmlns:wps="http://schemas.microsoft.com/office/word/2010/wordprocessingShape" mc:Ignorable="w14 w15 w16se wp14">
+<w:numbering xmlns:wpc="http://schemas.microsoft.com/office/word/2010/wordprocessingCanvas" xmlns:cx="http://schemas.microsoft.com/office/drawing/2014/chartex" xmlns:cx1="http://schemas.microsoft.com/office/drawing/2015/9/8/chartex" xmlns:cx2="http://schemas.microsoft.com/office/drawing/2015/10/21/chartex" xmlns:cx3="http://schemas.microsoft.com/office/drawing/2016/5/9/chartex" xmlns:cx4="http://schemas.microsoft.com/office/drawing/2016/5/10/chartex" xmlns:cx5="http://schemas.microsoft.com/office/drawing/2016/5/11/chartex" xmlns:cx6="http://schemas.microsoft.com/office/drawing/2016/5/12/chartex" xmlns:cx7="http://schemas.microsoft.com/office/drawing/2016/5/13/chartex" xmlns:cx8="http://schemas.microsoft.com/office/drawing/2016/5/14/chartex" xmlns:mc="http://schemas.openxmlformats.org/markup-compatibility/2006" xmlns:aink="http://schemas.microsoft.com/office/drawing/2016/ink" xmlns:am3d="http://schemas.microsoft.com/office/drawing/2017/model3d" xmlns:o="urn:schemas-microsoft-com:office:office" xmlns:oel="http://schemas.microsoft.com/office/2019/extlst" xmlns:r="http://schemas.openxmlformats.org/officeDocument/2006/relationships" xmlns:m="http://schemas.openxmlformats.org/officeDocument/2006/math" xmlns:v="urn:schemas-microsoft-com:vml" xmlns:wp14="http://schemas.microsoft.com/office/word/2010/wordprocessingDrawing" xmlns:wp="http://schemas.openxmlformats.org/drawingml/2006/wordprocessingDrawing" xmlns:w10="urn:schemas-microsoft-com:office:word" xmlns:w="http://schemas.openxmlformats.org/wordprocessingml/2006/main" xmlns:w14="http://schemas.microsoft.com/office/word/2010/wordml" xmlns:w15="http://schemas.microsoft.com/office/word/2012/wordml" xmlns:w16cex="http://schemas.microsoft.com/office/word/2018/wordml/cex" xmlns:w16cid="http://schemas.microsoft.com/office/word/2016/wordml/cid" xmlns:w16="http://schemas.microsoft.com/office/word/2018/wordml" xmlns:w16du="http://schemas.microsoft.com/office/word/2023/wordml/word16du" xmlns:w16sdtdh="http://schemas.microsoft.com/office/word/2020/wordml/sdtdatahash" xmlns:w16sdtfl="http://schemas.microsoft.com/office/word/2024/wordml/sdtformatlock" xmlns:w16se="http://schemas.microsoft.com/office/word/2015/wordml/symex" xmlns:wpg="http://schemas.microsoft.com/office/word/2010/wordprocessingGroup" xmlns:wpi="http://schemas.microsoft.com/office/word/2010/wordprocessingInk" xmlns:wne="http://schemas.microsoft.com/office/word/2006/wordml" xmlns:wps="http://schemas.microsoft.com/office/word/2010/wordprocessingShape" mc:Ignorable="w14 w15 w16se w16cid w16 w16cex w16sdtdh w16sdtfl w16du wp14">
   <w:abstractNum w:abstractNumId="0" w15:restartNumberingAfterBreak="0">
     <w:nsid w:val="FFFFFF88"/>
     <w:multiLevelType w:val="singleLevel"/>
@@ -5342,65 +5372,65 @@
       </w:rPr>
     </w:lvl>
   </w:abstractNum>
-  <w:num w:numId="1">
+  <w:num w:numId="1" w16cid:durableId="1934430076">
     <w:abstractNumId w:val="3"/>
   </w:num>
-  <w:num w:numId="2">
+  <w:num w:numId="2" w16cid:durableId="85154572">
     <w:abstractNumId w:val="4"/>
   </w:num>
-  <w:num w:numId="3">
+  <w:num w:numId="3" w16cid:durableId="1721858305">
     <w:abstractNumId w:val="1"/>
   </w:num>
-  <w:num w:numId="4">
+  <w:num w:numId="4" w16cid:durableId="76293330">
     <w:abstractNumId w:val="2"/>
   </w:num>
-  <w:num w:numId="5">
+  <w:num w:numId="5" w16cid:durableId="124083312">
     <w:abstractNumId w:val="7"/>
   </w:num>
-  <w:num w:numId="6">
+  <w:num w:numId="6" w16cid:durableId="1562786160">
     <w:abstractNumId w:val="4"/>
   </w:num>
-  <w:num w:numId="7">
+  <w:num w:numId="7" w16cid:durableId="500437039">
     <w:abstractNumId w:val="5"/>
   </w:num>
-  <w:num w:numId="8">
+  <w:num w:numId="8" w16cid:durableId="357586083">
     <w:abstractNumId w:val="6"/>
   </w:num>
-  <w:num w:numId="9">
+  <w:num w:numId="9" w16cid:durableId="1793595244">
     <w:abstractNumId w:val="0"/>
   </w:num>
-  <w:num w:numId="10">
+  <w:num w:numId="10" w16cid:durableId="1509712923">
     <w:abstractNumId w:val="0"/>
   </w:num>
-  <w:num w:numId="11">
+  <w:num w:numId="11" w16cid:durableId="861363460">
     <w:abstractNumId w:val="4"/>
   </w:num>
-  <w:num w:numId="12">
+  <w:num w:numId="12" w16cid:durableId="586112492">
     <w:abstractNumId w:val="4"/>
   </w:num>
-  <w:num w:numId="13">
+  <w:num w:numId="13" w16cid:durableId="2097095813">
     <w:abstractNumId w:val="5"/>
   </w:num>
-  <w:num w:numId="14">
+  <w:num w:numId="14" w16cid:durableId="1161314114">
     <w:abstractNumId w:val="6"/>
   </w:num>
-  <w:num w:numId="15">
+  <w:num w:numId="15" w16cid:durableId="1390226553">
     <w:abstractNumId w:val="0"/>
   </w:num>
-  <w:num w:numId="16">
+  <w:num w:numId="16" w16cid:durableId="1268007951">
     <w:abstractNumId w:val="4"/>
   </w:num>
-  <w:num w:numId="17">
+  <w:num w:numId="17" w16cid:durableId="1141459715">
     <w:abstractNumId w:val="5"/>
   </w:num>
-  <w:num w:numId="18">
+  <w:num w:numId="18" w16cid:durableId="1880583278">
     <w:abstractNumId w:val="6"/>
   </w:num>
 </w:numbering>
 </file>
 
 <file path=word/styles.xml><?xml version="1.0" encoding="utf-8"?>
-<w:styles xmlns:mc="http://schemas.openxmlformats.org/markup-compatibility/2006" xmlns:r="http://schemas.openxmlformats.org/officeDocument/2006/relationships" xmlns:w="http://schemas.openxmlformats.org/wordprocessingml/2006/main" xmlns:w14="http://schemas.microsoft.com/office/word/2010/wordml" xmlns:w15="http://schemas.microsoft.com/office/word/2012/wordml" xmlns:w16se="http://schemas.microsoft.com/office/word/2015/wordml/symex" mc:Ignorable="w14 w15 w16se">
+<w:styles xmlns:mc="http://schemas.openxmlformats.org/markup-compatibility/2006" xmlns:r="http://schemas.openxmlformats.org/officeDocument/2006/relationships" xmlns:w="http://schemas.openxmlformats.org/wordprocessingml/2006/main" xmlns:w14="http://schemas.microsoft.com/office/word/2010/wordml" xmlns:w15="http://schemas.microsoft.com/office/word/2012/wordml" xmlns:w16cex="http://schemas.microsoft.com/office/word/2018/wordml/cex" xmlns:w16cid="http://schemas.microsoft.com/office/word/2016/wordml/cid" xmlns:w16="http://schemas.microsoft.com/office/word/2018/wordml" xmlns:w16du="http://schemas.microsoft.com/office/word/2023/wordml/word16du" xmlns:w16sdtdh="http://schemas.microsoft.com/office/word/2020/wordml/sdtdatahash" xmlns:w16sdtfl="http://schemas.microsoft.com/office/word/2024/wordml/sdtformatlock" xmlns:w16se="http://schemas.microsoft.com/office/word/2015/wordml/symex" mc:Ignorable="w14 w15 w16se w16cid w16 w16cex w16sdtdh w16sdtfl w16du">
   <w:docDefaults>
     <w:rPrDefault>
       <w:rPr>
@@ -5418,7 +5448,7 @@
       </w:pPr>
     </w:pPrDefault>
   </w:docDefaults>
-  <w:latentStyles w:defLockedState="0" w:defUIPriority="99" w:defSemiHidden="0" w:defUnhideWhenUsed="0" w:defQFormat="0" w:count="371">
+  <w:latentStyles w:defLockedState="0" w:defUIPriority="99" w:defSemiHidden="0" w:defUnhideWhenUsed="0" w:defQFormat="0" w:count="376">
     <w:lsdException w:name="Normal" w:uiPriority="0" w:qFormat="1"/>
     <w:lsdException w:name="heading 1" w:uiPriority="9" w:qFormat="1"/>
     <w:lsdException w:name="heading 2" w:semiHidden="1" w:uiPriority="9" w:unhideWhenUsed="1" w:qFormat="1"/>
@@ -5790,6 +5820,11 @@
     <w:lsdException w:name="List Table 5 Dark Accent 6" w:uiPriority="50"/>
     <w:lsdException w:name="List Table 6 Colorful Accent 6" w:uiPriority="51"/>
     <w:lsdException w:name="List Table 7 Colorful Accent 6" w:uiPriority="52"/>
+    <w:lsdException w:name="Mention" w:semiHidden="1" w:unhideWhenUsed="1"/>
+    <w:lsdException w:name="Smart Hyperlink" w:semiHidden="1" w:unhideWhenUsed="1"/>
+    <w:lsdException w:name="Hashtag" w:semiHidden="1" w:unhideWhenUsed="1"/>
+    <w:lsdException w:name="Unresolved Mention" w:semiHidden="1" w:unhideWhenUsed="1"/>
+    <w:lsdException w:name="Smart Link" w:semiHidden="1" w:unhideWhenUsed="1"/>
   </w:latentStyles>
   <w:style w:type="paragraph" w:default="1" w:styleId="Normal">
     <w:name w:val="Normal"/>
@@ -6229,7 +6264,7 @@
       <w:lang w:val="en-GB"/>
     </w:rPr>
   </w:style>
-  <w:style w:type="character" w:customStyle="1" w:styleId="Mention">
+  <w:style w:type="character" w:styleId="Mencionar">
     <w:name w:val="Mention"/>
     <w:basedOn w:val="Fuentedeprrafopredeter"/>
     <w:uiPriority w:val="99"/>
@@ -6244,7 +6279,7 @@
 </file>
 
 <file path=word/glossary/document.xml><?xml version="1.0" encoding="utf-8"?>
-<w:glossaryDocument xmlns:wpc="http://schemas.microsoft.com/office/word/2010/wordprocessingCanvas" xmlns:cx="http://schemas.microsoft.com/office/drawing/2014/chartex" xmlns:mc="http://schemas.openxmlformats.org/markup-compatibility/2006" xmlns:o="urn:schemas-microsoft-com:office:office" xmlns:r="http://schemas.openxmlformats.org/officeDocument/2006/relationships" xmlns:m="http://schemas.openxmlformats.org/officeDocument/2006/math" xmlns:v="urn:schemas-microsoft-com:vml" xmlns:wp14="http://schemas.microsoft.com/office/word/2010/wordprocessingDrawing" xmlns:wp="http://schemas.openxmlformats.org/drawingml/2006/wordprocessingDrawing" xmlns:w10="urn:schemas-microsoft-com:office:word" xmlns:w="http://schemas.openxmlformats.org/wordprocessingml/2006/main" xmlns:w14="http://schemas.microsoft.com/office/word/2010/wordml" xmlns:w15="http://schemas.microsoft.com/office/word/2012/wordml" xmlns:w16se="http://schemas.microsoft.com/office/word/2015/wordml/symex" xmlns:wpg="http://schemas.microsoft.com/office/word/2010/wordprocessingGroup" xmlns:wpi="http://schemas.microsoft.com/office/word/2010/wordprocessingInk" xmlns:wne="http://schemas.microsoft.com/office/word/2006/wordml" xmlns:wps="http://schemas.microsoft.com/office/word/2010/wordprocessingShape" mc:Ignorable="w14 w15 w16se wp14">
+<w:glossaryDocument xmlns:wpc="http://schemas.microsoft.com/office/word/2010/wordprocessingCanvas" xmlns:cx="http://schemas.microsoft.com/office/drawing/2014/chartex" xmlns:cx1="http://schemas.microsoft.com/office/drawing/2015/9/8/chartex" xmlns:cx2="http://schemas.microsoft.com/office/drawing/2015/10/21/chartex" xmlns:cx3="http://schemas.microsoft.com/office/drawing/2016/5/9/chartex" xmlns:cx4="http://schemas.microsoft.com/office/drawing/2016/5/10/chartex" xmlns:cx5="http://schemas.microsoft.com/office/drawing/2016/5/11/chartex" xmlns:cx6="http://schemas.microsoft.com/office/drawing/2016/5/12/chartex" xmlns:cx7="http://schemas.microsoft.com/office/drawing/2016/5/13/chartex" xmlns:cx8="http://schemas.microsoft.com/office/drawing/2016/5/14/chartex" xmlns:mc="http://schemas.openxmlformats.org/markup-compatibility/2006" xmlns:aink="http://schemas.microsoft.com/office/drawing/2016/ink" xmlns:am3d="http://schemas.microsoft.com/office/drawing/2017/model3d" xmlns:o="urn:schemas-microsoft-com:office:office" xmlns:oel="http://schemas.microsoft.com/office/2019/extlst" xmlns:r="http://schemas.openxmlformats.org/officeDocument/2006/relationships" xmlns:m="http://schemas.openxmlformats.org/officeDocument/2006/math" xmlns:v="urn:schemas-microsoft-com:vml" xmlns:wp14="http://schemas.microsoft.com/office/word/2010/wordprocessingDrawing" xmlns:wp="http://schemas.openxmlformats.org/drawingml/2006/wordprocessingDrawing" xmlns:w10="urn:schemas-microsoft-com:office:word" xmlns:w="http://schemas.openxmlformats.org/wordprocessingml/2006/main" xmlns:w14="http://schemas.microsoft.com/office/word/2010/wordml" xmlns:w15="http://schemas.microsoft.com/office/word/2012/wordml" xmlns:w16cex="http://schemas.microsoft.com/office/word/2018/wordml/cex" xmlns:w16cid="http://schemas.microsoft.com/office/word/2016/wordml/cid" xmlns:w16="http://schemas.microsoft.com/office/word/2018/wordml" xmlns:w16du="http://schemas.microsoft.com/office/word/2023/wordml/word16du" xmlns:w16sdtdh="http://schemas.microsoft.com/office/word/2020/wordml/sdtdatahash" xmlns:w16sdtfl="http://schemas.microsoft.com/office/word/2024/wordml/sdtformatlock" xmlns:w16se="http://schemas.microsoft.com/office/word/2015/wordml/symex" xmlns:wpg="http://schemas.microsoft.com/office/word/2010/wordprocessingGroup" xmlns:wpi="http://schemas.microsoft.com/office/word/2010/wordprocessingInk" xmlns:wne="http://schemas.microsoft.com/office/word/2006/wordml" xmlns:wps="http://schemas.microsoft.com/office/word/2010/wordprocessingShape" mc:Ignorable="w14 w15 w16se w16cid w16 w16cex w16sdtdh w16sdtfl w16du wp14">
   <w:docParts>
     <w:docPart>
       <w:docPartPr>
@@ -7440,7 +7475,7 @@
 </file>
 
 <file path=word/glossary/fontTable.xml><?xml version="1.0" encoding="utf-8"?>
-<w:fonts xmlns:mc="http://schemas.openxmlformats.org/markup-compatibility/2006" xmlns:r="http://schemas.openxmlformats.org/officeDocument/2006/relationships" xmlns:w="http://schemas.openxmlformats.org/wordprocessingml/2006/main" xmlns:w14="http://schemas.microsoft.com/office/word/2010/wordml" xmlns:w15="http://schemas.microsoft.com/office/word/2012/wordml" xmlns:w16se="http://schemas.microsoft.com/office/word/2015/wordml/symex" mc:Ignorable="w14 w15 w16se">
+<w:fonts xmlns:mc="http://schemas.openxmlformats.org/markup-compatibility/2006" xmlns:r="http://schemas.openxmlformats.org/officeDocument/2006/relationships" xmlns:w="http://schemas.openxmlformats.org/wordprocessingml/2006/main" xmlns:w14="http://schemas.microsoft.com/office/word/2010/wordml" xmlns:w15="http://schemas.microsoft.com/office/word/2012/wordml" xmlns:w16cex="http://schemas.microsoft.com/office/word/2018/wordml/cex" xmlns:w16cid="http://schemas.microsoft.com/office/word/2016/wordml/cid" xmlns:w16="http://schemas.microsoft.com/office/word/2018/wordml" xmlns:w16du="http://schemas.microsoft.com/office/word/2023/wordml/word16du" xmlns:w16sdtdh="http://schemas.microsoft.com/office/word/2020/wordml/sdtdatahash" xmlns:w16sdtfl="http://schemas.microsoft.com/office/word/2024/wordml/sdtformatlock" xmlns:w16se="http://schemas.microsoft.com/office/word/2015/wordml/symex" mc:Ignorable="w14 w15 w16se w16cid w16 w16cex w16sdtdh w16sdtfl w16du">
   <w:font w:name="Wingdings">
     <w:panose1 w:val="05000000000000000000"/>
     <w:charset w:val="02"/>
@@ -7513,17 +7548,29 @@
     <w:pitch w:val="variable"/>
     <w:sig w:usb0="E00002FF" w:usb1="2AC7FDFF" w:usb2="00000016" w:usb3="00000000" w:csb0="0002009F" w:csb1="00000000"/>
   </w:font>
+  <w:font w:name="Aptos">
+    <w:charset w:val="00"/>
+    <w:family w:val="swiss"/>
+    <w:pitch w:val="variable"/>
+    <w:sig w:usb0="20000287" w:usb1="00000003" w:usb2="00000000" w:usb3="00000000" w:csb0="0000019F" w:csb1="00000000"/>
+  </w:font>
   <w:font w:name="Yu Mincho">
     <w:charset w:val="80"/>
     <w:family w:val="roman"/>
     <w:pitch w:val="variable"/>
     <w:sig w:usb0="800002E7" w:usb1="2AC7FCFF" w:usb2="00000012" w:usb3="00000000" w:csb0="0002009F" w:csb1="00000000"/>
   </w:font>
+  <w:font w:name="Aptos Display">
+    <w:charset w:val="00"/>
+    <w:family w:val="swiss"/>
+    <w:pitch w:val="variable"/>
+    <w:sig w:usb0="20000287" w:usb1="00000003" w:usb2="00000000" w:usb3="00000000" w:csb0="0000019F" w:csb1="00000000"/>
+  </w:font>
 </w:fonts>
 </file>
 
 <file path=word/glossary/settings.xml><?xml version="1.0" encoding="utf-8"?>
-<w:settings xmlns:mc="http://schemas.openxmlformats.org/markup-compatibility/2006" xmlns:o="urn:schemas-microsoft-com:office:office" xmlns:r="http://schemas.openxmlformats.org/officeDocument/2006/relationships" xmlns:m="http://schemas.openxmlformats.org/officeDocument/2006/math" xmlns:v="urn:schemas-microsoft-com:vml" xmlns:w10="urn:schemas-microsoft-com:office:word" xmlns:w="http://schemas.openxmlformats.org/wordprocessingml/2006/main" xmlns:w14="http://schemas.microsoft.com/office/word/2010/wordml" xmlns:w15="http://schemas.microsoft.com/office/word/2012/wordml" xmlns:w16se="http://schemas.microsoft.com/office/word/2015/wordml/symex" xmlns:sl="http://schemas.openxmlformats.org/schemaLibrary/2006/main" mc:Ignorable="w14 w15 w16se">
+<w:settings xmlns:mc="http://schemas.openxmlformats.org/markup-compatibility/2006" xmlns:o="urn:schemas-microsoft-com:office:office" xmlns:r="http://schemas.openxmlformats.org/officeDocument/2006/relationships" xmlns:m="http://schemas.openxmlformats.org/officeDocument/2006/math" xmlns:v="urn:schemas-microsoft-com:vml" xmlns:w10="urn:schemas-microsoft-com:office:word" xmlns:w="http://schemas.openxmlformats.org/wordprocessingml/2006/main" xmlns:w14="http://schemas.microsoft.com/office/word/2010/wordml" xmlns:w15="http://schemas.microsoft.com/office/word/2012/wordml" xmlns:w16cex="http://schemas.microsoft.com/office/word/2018/wordml/cex" xmlns:w16cid="http://schemas.microsoft.com/office/word/2016/wordml/cid" xmlns:w16="http://schemas.microsoft.com/office/word/2018/wordml" xmlns:w16du="http://schemas.microsoft.com/office/word/2023/wordml/word16du" xmlns:w16sdtdh="http://schemas.microsoft.com/office/word/2020/wordml/sdtdatahash" xmlns:w16sdtfl="http://schemas.microsoft.com/office/word/2024/wordml/sdtformatlock" xmlns:w16se="http://schemas.microsoft.com/office/word/2015/wordml/symex" xmlns:sl="http://schemas.openxmlformats.org/schemaLibrary/2006/main" mc:Ignorable="w14 w15 w16se w16cid w16 w16cex w16sdtdh w16sdtfl w16du">
   <w:view w:val="normal"/>
   <w:revisionView w:inkAnnotations="0"/>
   <w:defaultTabStop w:val="708"/>
@@ -7536,20 +7583,25 @@
     <w:compatSetting w:name="enableOpenTypeFeatures" w:uri="http://schemas.microsoft.com/office/word" w:val="1"/>
     <w:compatSetting w:name="doNotFlipMirrorIndents" w:uri="http://schemas.microsoft.com/office/word" w:val="1"/>
     <w:compatSetting w:name="differentiateMultirowTableHeaders" w:uri="http://schemas.microsoft.com/office/word" w:val="1"/>
+    <w:compatSetting w:name="useWord2013TrackBottomHyphenation" w:uri="http://schemas.microsoft.com/office/word" w:val="0"/>
   </w:compat>
   <w:rsids>
     <w:rsidRoot w:val="004D7778"/>
     <w:rsid w:val="0001386A"/>
+    <w:rsid w:val="00054A41"/>
     <w:rsid w:val="00061CE8"/>
-    <w:rsid w:val="000F6886"/>
+    <w:rsid w:val="000D60F6"/>
     <w:rsid w:val="001221F0"/>
+    <w:rsid w:val="001811AA"/>
     <w:rsid w:val="001942D6"/>
     <w:rsid w:val="001B7228"/>
     <w:rsid w:val="00250265"/>
     <w:rsid w:val="002C1814"/>
+    <w:rsid w:val="00325A2E"/>
     <w:rsid w:val="00354637"/>
     <w:rsid w:val="00362E40"/>
     <w:rsid w:val="00367932"/>
+    <w:rsid w:val="00393260"/>
     <w:rsid w:val="003936CA"/>
     <w:rsid w:val="003B0252"/>
     <w:rsid w:val="004D7778"/>
@@ -7559,30 +7611,39 @@
     <w:rsid w:val="00635F6F"/>
     <w:rsid w:val="00724DE0"/>
     <w:rsid w:val="007826C3"/>
+    <w:rsid w:val="007F3217"/>
     <w:rsid w:val="008B1087"/>
     <w:rsid w:val="008D6165"/>
     <w:rsid w:val="008F1A2A"/>
-    <w:rsid w:val="008F7990"/>
+    <w:rsid w:val="009264FF"/>
     <w:rsid w:val="00953D97"/>
     <w:rsid w:val="009D5AF9"/>
+    <w:rsid w:val="009E01B2"/>
     <w:rsid w:val="00A222AC"/>
+    <w:rsid w:val="00A36689"/>
+    <w:rsid w:val="00AE4F24"/>
+    <w:rsid w:val="00B56D4E"/>
+    <w:rsid w:val="00B75D55"/>
     <w:rsid w:val="00BA1063"/>
     <w:rsid w:val="00BE6430"/>
     <w:rsid w:val="00C42E76"/>
+    <w:rsid w:val="00C57277"/>
     <w:rsid w:val="00C63AB0"/>
-    <w:rsid w:val="00C7599D"/>
+    <w:rsid w:val="00C81091"/>
+    <w:rsid w:val="00D4467C"/>
     <w:rsid w:val="00D4788A"/>
     <w:rsid w:val="00D72CB9"/>
     <w:rsid w:val="00DB19FC"/>
-    <w:rsid w:val="00E22C76"/>
+    <w:rsid w:val="00DE70DB"/>
+    <w:rsid w:val="00DF78E2"/>
     <w:rsid w:val="00E25325"/>
     <w:rsid w:val="00E263A3"/>
+    <w:rsid w:val="00E556DA"/>
     <w:rsid w:val="00E56863"/>
     <w:rsid w:val="00E955A7"/>
     <w:rsid w:val="00ED34A4"/>
     <w:rsid w:val="00EF08F9"/>
     <w:rsid w:val="00EF214B"/>
-    <w:rsid w:val="00F35542"/>
     <w:rsid w:val="00F57527"/>
     <w:rsid w:val="00F64E54"/>
     <w:rsid w:val="00FA7306"/>
@@ -7612,7 +7673,7 @@
 </file>
 
 <file path=word/glossary/styles.xml><?xml version="1.0" encoding="utf-8"?>
-<w:styles xmlns:mc="http://schemas.openxmlformats.org/markup-compatibility/2006" xmlns:r="http://schemas.openxmlformats.org/officeDocument/2006/relationships" xmlns:w="http://schemas.openxmlformats.org/wordprocessingml/2006/main" xmlns:w14="http://schemas.microsoft.com/office/word/2010/wordml" xmlns:w15="http://schemas.microsoft.com/office/word/2012/wordml" xmlns:w16se="http://schemas.microsoft.com/office/word/2015/wordml/symex" mc:Ignorable="w14 w15 w16se">
+<w:styles xmlns:mc="http://schemas.openxmlformats.org/markup-compatibility/2006" xmlns:r="http://schemas.openxmlformats.org/officeDocument/2006/relationships" xmlns:w="http://schemas.openxmlformats.org/wordprocessingml/2006/main" xmlns:w14="http://schemas.microsoft.com/office/word/2010/wordml" xmlns:w15="http://schemas.microsoft.com/office/word/2012/wordml" xmlns:w16cex="http://schemas.microsoft.com/office/word/2018/wordml/cex" xmlns:w16cid="http://schemas.microsoft.com/office/word/2016/wordml/cid" xmlns:w16="http://schemas.microsoft.com/office/word/2018/wordml" xmlns:w16du="http://schemas.microsoft.com/office/word/2023/wordml/word16du" xmlns:w16sdtdh="http://schemas.microsoft.com/office/word/2020/wordml/sdtdatahash" xmlns:w16sdtfl="http://schemas.microsoft.com/office/word/2024/wordml/sdtformatlock" xmlns:w16se="http://schemas.microsoft.com/office/word/2015/wordml/symex" mc:Ignorable="w14 w15 w16se w16cid w16 w16cex w16sdtdh w16sdtfl w16du">
   <w:docDefaults>
     <w:rPrDefault>
       <w:rPr>
@@ -7630,7 +7691,7 @@
       </w:pPr>
     </w:pPrDefault>
   </w:docDefaults>
-  <w:latentStyles w:defLockedState="0" w:defUIPriority="99" w:defSemiHidden="0" w:defUnhideWhenUsed="0" w:defQFormat="0" w:count="371">
+  <w:latentStyles w:defLockedState="0" w:defUIPriority="99" w:defSemiHidden="0" w:defUnhideWhenUsed="0" w:defQFormat="0" w:count="376">
     <w:lsdException w:name="Normal" w:uiPriority="0" w:qFormat="1"/>
     <w:lsdException w:name="heading 1" w:uiPriority="9" w:qFormat="1"/>
     <w:lsdException w:name="heading 2" w:semiHidden="1" w:uiPriority="9" w:unhideWhenUsed="1" w:qFormat="1"/>
@@ -8002,6 +8063,11 @@
     <w:lsdException w:name="List Table 5 Dark Accent 6" w:uiPriority="50"/>
     <w:lsdException w:name="List Table 6 Colorful Accent 6" w:uiPriority="51"/>
     <w:lsdException w:name="List Table 7 Colorful Accent 6" w:uiPriority="52"/>
+    <w:lsdException w:name="Mention" w:semiHidden="1" w:unhideWhenUsed="1"/>
+    <w:lsdException w:name="Smart Hyperlink" w:semiHidden="1" w:unhideWhenUsed="1"/>
+    <w:lsdException w:name="Hashtag" w:semiHidden="1" w:unhideWhenUsed="1"/>
+    <w:lsdException w:name="Unresolved Mention" w:semiHidden="1" w:unhideWhenUsed="1"/>
+    <w:lsdException w:name="Smart Link" w:semiHidden="1" w:unhideWhenUsed="1"/>
   </w:latentStyles>
   <w:style w:type="paragraph" w:default="1" w:styleId="Normal">
     <w:name w:val="Normal"/>
@@ -8460,7 +8526,7 @@
 </file>
 
 <file path=word/glossary/webSettings.xml><?xml version="1.0" encoding="utf-8"?>
-<w:webSettings xmlns:mc="http://schemas.openxmlformats.org/markup-compatibility/2006" xmlns:r="http://schemas.openxmlformats.org/officeDocument/2006/relationships" xmlns:w="http://schemas.openxmlformats.org/wordprocessingml/2006/main" xmlns:w14="http://schemas.microsoft.com/office/word/2010/wordml" xmlns:w15="http://schemas.microsoft.com/office/word/2012/wordml" xmlns:w16se="http://schemas.microsoft.com/office/word/2015/wordml/symex" mc:Ignorable="w14 w15 w16se">
+<w:webSettings xmlns:mc="http://schemas.openxmlformats.org/markup-compatibility/2006" xmlns:r="http://schemas.openxmlformats.org/officeDocument/2006/relationships" xmlns:w="http://schemas.openxmlformats.org/wordprocessingml/2006/main" xmlns:w14="http://schemas.microsoft.com/office/word/2010/wordml" xmlns:w15="http://schemas.microsoft.com/office/word/2012/wordml" xmlns:w16cex="http://schemas.microsoft.com/office/word/2018/wordml/cex" xmlns:w16cid="http://schemas.microsoft.com/office/word/2016/wordml/cid" xmlns:w16="http://schemas.microsoft.com/office/word/2018/wordml" xmlns:w16du="http://schemas.microsoft.com/office/word/2023/wordml/word16du" xmlns:w16sdtdh="http://schemas.microsoft.com/office/word/2020/wordml/sdtdatahash" xmlns:w16sdtfl="http://schemas.microsoft.com/office/word/2024/wordml/sdtformatlock" xmlns:w16se="http://schemas.microsoft.com/office/word/2015/wordml/symex" mc:Ignorable="w14 w15 w16se w16cid w16 w16cex w16sdtdh w16sdtfl w16du">
   <w:optimizeForBrowser/>
   <w:allowPNG/>
 </w:webSettings>

</xml_diff>